<commit_message>
-added TSPP lection_7 -added TSPP lab3
</commit_message>
<xml_diff>
--- a/ТСПП/labs/lab2/Отчет по лб.docx
+++ b/ТСПП/labs/lab2/Отчет по лб.docx
@@ -23,6 +23,7 @@
         <w:adjustRightInd w:val="0"/>
         <w:spacing w:after="0" w:line="360" w:lineRule="auto"/>
         <w:ind w:firstLine="708"/>
+        <w:jc w:val="both"/>
         <w:rPr>
           <w:rFonts w:ascii="Times New Roman" w:hAnsi="Times New Roman" w:cs="Times New Roman"/>
           <w:sz w:val="28"/>
@@ -44,6 +45,7 @@
         <w:autoSpaceDN w:val="0"/>
         <w:adjustRightInd w:val="0"/>
         <w:spacing w:after="0" w:line="360" w:lineRule="auto"/>
+        <w:jc w:val="both"/>
         <w:rPr>
           <w:rFonts w:ascii="Times New Roman" w:hAnsi="Times New Roman" w:cs="Times New Roman"/>
           <w:sz w:val="28"/>
@@ -56,23 +58,7 @@
           <w:sz w:val="28"/>
           <w:szCs w:val="28"/>
         </w:rPr>
-        <w:t>атрибутов и операций для класса. Изучение видов связей в диаграмме</w:t>
-      </w:r>
-      <w:r>
-        <w:rPr>
-          <w:rFonts w:ascii="Times New Roman" w:hAnsi="Times New Roman" w:cs="Times New Roman"/>
-          <w:sz w:val="28"/>
-          <w:szCs w:val="28"/>
-        </w:rPr>
-        <w:t xml:space="preserve"> </w:t>
-      </w:r>
-      <w:r>
-        <w:rPr>
-          <w:rFonts w:ascii="Times New Roman" w:hAnsi="Times New Roman" w:cs="Times New Roman"/>
-          <w:sz w:val="28"/>
-          <w:szCs w:val="28"/>
-        </w:rPr>
-        <w:t>классов, правил описания и использования интерфейсов.</w:t>
+        <w:t>атрибутов и операций для класса. Изучение видов связей в диаграмме классов, правил описания и использования интерфейсов.</w:t>
       </w:r>
     </w:p>
     <w:p>
@@ -123,28 +109,7 @@
           <w:rFonts w:cs="Times New Roman"/>
           <w:szCs w:val="28"/>
         </w:rPr>
-        <w:t>Провести анализ предметной области</w:t>
-      </w:r>
-      <w:r>
-        <w:rPr>
-          <w:rFonts w:cs="Times New Roman"/>
-          <w:szCs w:val="28"/>
-        </w:rPr>
-        <w:t>,</w:t>
-      </w:r>
-      <w:r>
-        <w:rPr>
-          <w:rFonts w:cs="Times New Roman"/>
-          <w:szCs w:val="28"/>
-        </w:rPr>
-        <w:t xml:space="preserve"> </w:t>
-      </w:r>
-      <w:r>
-        <w:rPr>
-          <w:rFonts w:cs="Times New Roman"/>
-          <w:szCs w:val="28"/>
-        </w:rPr>
-        <w:t>выделить основные классы;</w:t>
+        <w:t>Провести анализ предметной области, выделить основные классы;</w:t>
       </w:r>
     </w:p>
     <w:p>
@@ -216,21 +181,7 @@
           <w:rFonts w:cs="Times New Roman"/>
           <w:szCs w:val="28"/>
         </w:rPr>
-        <w:t>Построить диаграмму классов системы, использовать все типы</w:t>
-      </w:r>
-      <w:r>
-        <w:rPr>
-          <w:rFonts w:cs="Times New Roman"/>
-          <w:szCs w:val="28"/>
-        </w:rPr>
-        <w:t xml:space="preserve"> </w:t>
-      </w:r>
-      <w:r>
-        <w:rPr>
-          <w:rFonts w:cs="Times New Roman"/>
-          <w:szCs w:val="28"/>
-        </w:rPr>
-        <w:t>отношений между классами.</w:t>
+        <w:t>Построить диаграмму классов системы, использовать все типы отношений между классами.</w:t>
       </w:r>
     </w:p>
     <w:p>
@@ -889,11 +840,9 @@
       <w:r>
         <w:t xml:space="preserve"> в системе</w:t>
       </w:r>
-      <w:proofErr w:type="gramStart"/>
       <w:r>
         <w:t>.</w:t>
       </w:r>
-      <w:proofErr w:type="gramEnd"/>
       <w:r>
         <w:t xml:space="preserve"> </w:t>
       </w:r>
@@ -904,19 +853,16 @@
         <w:t xml:space="preserve">использованы </w:t>
       </w:r>
       <w:r>
-        <w:t>отношения а</w:t>
+        <w:t xml:space="preserve">отношения ассоциации, </w:t>
+      </w:r>
+      <w:r>
+        <w:t>агрегации и обобщения</w:t>
+      </w:r>
+      <w:r>
+        <w:t>.</w:t>
       </w:r>
       <w:bookmarkStart w:id="0" w:name="_GoBack"/>
       <w:bookmarkEnd w:id="0"/>
-      <w:r>
-        <w:t xml:space="preserve">ссоциации, </w:t>
-      </w:r>
-      <w:r>
-        <w:t>агрегации и обобщения</w:t>
-      </w:r>
-      <w:r>
-        <w:t>.</w:t>
-      </w:r>
     </w:p>
     <w:p/>
     <w:sectPr>
@@ -986,7 +932,7 @@
           <w:rPr>
             <w:noProof/>
           </w:rPr>
-          <w:t>5</w:t>
+          <w:t>3</w:t>
         </w:r>
         <w:r>
           <w:fldChar w:fldCharType="end"/>
@@ -4592,7 +4538,7 @@
 </file>
 
 <file path=customXml/itemProps1.xml><?xml version="1.0" encoding="utf-8"?>
-<ds:datastoreItem xmlns:ds="http://schemas.openxmlformats.org/officeDocument/2006/customXml" ds:itemID="{68901BF4-DDEA-46BE-96F3-03B218241584}">
+<ds:datastoreItem xmlns:ds="http://schemas.openxmlformats.org/officeDocument/2006/customXml" ds:itemID="{C14FB723-3FB7-4B8D-A439-1B3496E6160D}">
   <ds:schemaRefs>
     <ds:schemaRef ds:uri="http://schemas.openxmlformats.org/officeDocument/2006/bibliography"/>
   </ds:schemaRefs>

</xml_diff>